<commit_message>
Se agregan comentarios a Script
</commit_message>
<xml_diff>
--- a/M3 Srpint Final.docx
+++ b/M3 Srpint Final.docx
@@ -4,6 +4,7 @@
   <w:body>
     <w:p>
       <w:pPr>
+        <w:pStyle w:val="Ttulo1"/>
         <w:rPr>
           <w:lang w:val="en-US"/>
         </w:rPr>
@@ -21,10 +22,10 @@
           <w:lang w:val="en-US"/>
         </w:rPr>
       </w:pPr>
-      <w:hyperlink r:id="rId4" w:history="1">
+      <w:hyperlink r:id="rId5" w:history="1">
         <w:r>
           <w:rPr>
-            <w:rStyle w:val="Hyperlink"/>
+            <w:rStyle w:val="Hipervnculo"/>
             <w:lang w:val="en-US"/>
           </w:rPr>
           <w:t>https://github.com/patriciobonnin/M3-Sprint</w:t>
@@ -34,14 +35,114 @@
     <w:p>
       <w:pPr>
         <w:rPr>
+          <w:b/>
+          <w:bCs/>
           <w:lang w:val="es-MX"/>
         </w:rPr>
       </w:pPr>
       <w:r>
         <w:rPr>
-          <w:lang w:val="es-MX"/>
-        </w:rPr>
-        <w:t>Andrés Tapia, Juan Pablo Vásquez, Sebastián Araya, Patricio Bonnin</w:t>
+          <w:b/>
+          <w:bCs/>
+          <w:lang w:val="es-MX"/>
+        </w:rPr>
+        <w:t>Integrantes:</w:t>
+      </w:r>
+    </w:p>
+    <w:p>
+      <w:pPr>
+        <w:pStyle w:val="Prrafodelista"/>
+        <w:numPr>
+          <w:ilvl w:val="0"/>
+          <w:numId w:val="1"/>
+        </w:numPr>
+        <w:rPr>
+          <w:lang w:val="es-MX"/>
+        </w:rPr>
+      </w:pPr>
+      <w:r>
+        <w:rPr>
+          <w:lang w:val="es-MX"/>
+        </w:rPr>
+        <w:t>Andrés Tapia</w:t>
+      </w:r>
+      <w:r>
+        <w:rPr>
+          <w:lang w:val="es-MX"/>
+        </w:rPr>
+        <w:t>.</w:t>
+      </w:r>
+    </w:p>
+    <w:p>
+      <w:pPr>
+        <w:pStyle w:val="Prrafodelista"/>
+        <w:numPr>
+          <w:ilvl w:val="0"/>
+          <w:numId w:val="1"/>
+        </w:numPr>
+        <w:rPr>
+          <w:lang w:val="es-MX"/>
+        </w:rPr>
+      </w:pPr>
+      <w:r>
+        <w:rPr>
+          <w:lang w:val="es-MX"/>
+        </w:rPr>
+        <w:t>Juan Pablo Vásquez</w:t>
+      </w:r>
+      <w:r>
+        <w:rPr>
+          <w:lang w:val="es-MX"/>
+        </w:rPr>
+        <w:t>.</w:t>
+      </w:r>
+    </w:p>
+    <w:p>
+      <w:pPr>
+        <w:pStyle w:val="Prrafodelista"/>
+        <w:numPr>
+          <w:ilvl w:val="0"/>
+          <w:numId w:val="1"/>
+        </w:numPr>
+        <w:rPr>
+          <w:lang w:val="es-MX"/>
+        </w:rPr>
+      </w:pPr>
+      <w:r>
+        <w:rPr>
+          <w:lang w:val="es-MX"/>
+        </w:rPr>
+        <w:t>Sebastián Araya</w:t>
+      </w:r>
+      <w:r>
+        <w:rPr>
+          <w:lang w:val="es-MX"/>
+        </w:rPr>
+        <w:t>.</w:t>
+      </w:r>
+    </w:p>
+    <w:p>
+      <w:pPr>
+        <w:pStyle w:val="Prrafodelista"/>
+        <w:numPr>
+          <w:ilvl w:val="0"/>
+          <w:numId w:val="1"/>
+        </w:numPr>
+        <w:rPr>
+          <w:lang w:val="es-MX"/>
+        </w:rPr>
+      </w:pPr>
+      <w:r>
+        <w:rPr>
+          <w:lang w:val="es-MX"/>
+        </w:rPr>
+        <w:t>Patricio Bonnin</w:t>
+      </w:r>
+      <w:r>
+        <w:rPr>
+          <w:lang w:val="es-MX"/>
+        </w:rPr>
+        <w:t>.</w:t>
       </w:r>
     </w:p>
     <w:sectPr>
@@ -52,6 +153,127 @@
     </w:sectPr>
   </w:body>
 </w:document>
+</file>
+
+<file path=word/numbering.xml><?xml version="1.0" encoding="utf-8"?>
+<w:numbering xmlns:wpc="http://schemas.microsoft.com/office/word/2010/wordprocessingCanvas" xmlns:cx="http://schemas.microsoft.com/office/drawing/2014/chartex" xmlns:cx1="http://schemas.microsoft.com/office/drawing/2015/9/8/chartex" xmlns:cx2="http://schemas.microsoft.com/office/drawing/2015/10/21/chartex" xmlns:cx3="http://schemas.microsoft.com/office/drawing/2016/5/9/chartex" xmlns:cx4="http://schemas.microsoft.com/office/drawing/2016/5/10/chartex" xmlns:cx5="http://schemas.microsoft.com/office/drawing/2016/5/11/chartex" xmlns:cx6="http://schemas.microsoft.com/office/drawing/2016/5/12/chartex" xmlns:cx7="http://schemas.microsoft.com/office/drawing/2016/5/13/chartex" xmlns:cx8="http://schemas.microsoft.com/office/drawing/2016/5/14/chartex" xmlns:mc="http://schemas.openxmlformats.org/markup-compatibility/2006" xmlns:aink="http://schemas.microsoft.com/office/drawing/2016/ink" xmlns:am3d="http://schemas.microsoft.com/office/drawing/2017/model3d" xmlns:o="urn:schemas-microsoft-com:office:office" xmlns:oel="http://schemas.microsoft.com/office/2019/extlst" xmlns:r="http://schemas.openxmlformats.org/officeDocument/2006/relationships" xmlns:m="http://schemas.openxmlformats.org/officeDocument/2006/math" xmlns:v="urn:schemas-microsoft-com:vml" xmlns:wp14="http://schemas.microsoft.com/office/word/2010/wordprocessingDrawing" xmlns:wp="http://schemas.openxmlformats.org/drawingml/2006/wordprocessingDrawing" xmlns:w10="urn:schemas-microsoft-com:office:word" xmlns:w="http://schemas.openxmlformats.org/wordprocessingml/2006/main" xmlns:w14="http://schemas.microsoft.com/office/word/2010/wordml" xmlns:w15="http://schemas.microsoft.com/office/word/2012/wordml" xmlns:w16cex="http://schemas.microsoft.com/office/word/2018/wordml/cex" xmlns:w16cid="http://schemas.microsoft.com/office/word/2016/wordml/cid" xmlns:w16="http://schemas.microsoft.com/office/word/2018/wordml" xmlns:w16du="http://schemas.microsoft.com/office/word/2023/wordml/word16du" xmlns:w16sdtdh="http://schemas.microsoft.com/office/word/2020/wordml/sdtdatahash" xmlns:w16se="http://schemas.microsoft.com/office/word/2015/wordml/symex" xmlns:wpg="http://schemas.microsoft.com/office/word/2010/wordprocessingGroup" xmlns:wpi="http://schemas.microsoft.com/office/word/2010/wordprocessingInk" xmlns:wne="http://schemas.microsoft.com/office/word/2006/wordml" xmlns:wps="http://schemas.microsoft.com/office/word/2010/wordprocessingShape" mc:Ignorable="w14 w15 w16se w16cid w16 w16cex w16sdtdh wp14">
+  <w:abstractNum w:abstractNumId="0" w15:restartNumberingAfterBreak="0">
+    <w:nsid w:val="678828E8"/>
+    <w:multiLevelType w:val="hybridMultilevel"/>
+    <w:tmpl w:val="1234DAEC"/>
+    <w:lvl w:ilvl="0" w:tplc="340A0001">
+      <w:start w:val="1"/>
+      <w:numFmt w:val="bullet"/>
+      <w:lvlText w:val=""/>
+      <w:lvlJc w:val="left"/>
+      <w:pPr>
+        <w:ind w:left="720" w:hanging="360"/>
+      </w:pPr>
+      <w:rPr>
+        <w:rFonts w:ascii="Symbol" w:hAnsi="Symbol" w:hint="default"/>
+      </w:rPr>
+    </w:lvl>
+    <w:lvl w:ilvl="1" w:tplc="340A0003" w:tentative="1">
+      <w:start w:val="1"/>
+      <w:numFmt w:val="bullet"/>
+      <w:lvlText w:val="o"/>
+      <w:lvlJc w:val="left"/>
+      <w:pPr>
+        <w:ind w:left="1440" w:hanging="360"/>
+      </w:pPr>
+      <w:rPr>
+        <w:rFonts w:ascii="Courier New" w:hAnsi="Courier New" w:cs="Courier New" w:hint="default"/>
+      </w:rPr>
+    </w:lvl>
+    <w:lvl w:ilvl="2" w:tplc="340A0005" w:tentative="1">
+      <w:start w:val="1"/>
+      <w:numFmt w:val="bullet"/>
+      <w:lvlText w:val=""/>
+      <w:lvlJc w:val="left"/>
+      <w:pPr>
+        <w:ind w:left="2160" w:hanging="360"/>
+      </w:pPr>
+      <w:rPr>
+        <w:rFonts w:ascii="Wingdings" w:hAnsi="Wingdings" w:hint="default"/>
+      </w:rPr>
+    </w:lvl>
+    <w:lvl w:ilvl="3" w:tplc="340A0001" w:tentative="1">
+      <w:start w:val="1"/>
+      <w:numFmt w:val="bullet"/>
+      <w:lvlText w:val=""/>
+      <w:lvlJc w:val="left"/>
+      <w:pPr>
+        <w:ind w:left="2880" w:hanging="360"/>
+      </w:pPr>
+      <w:rPr>
+        <w:rFonts w:ascii="Symbol" w:hAnsi="Symbol" w:hint="default"/>
+      </w:rPr>
+    </w:lvl>
+    <w:lvl w:ilvl="4" w:tplc="340A0003" w:tentative="1">
+      <w:start w:val="1"/>
+      <w:numFmt w:val="bullet"/>
+      <w:lvlText w:val="o"/>
+      <w:lvlJc w:val="left"/>
+      <w:pPr>
+        <w:ind w:left="3600" w:hanging="360"/>
+      </w:pPr>
+      <w:rPr>
+        <w:rFonts w:ascii="Courier New" w:hAnsi="Courier New" w:cs="Courier New" w:hint="default"/>
+      </w:rPr>
+    </w:lvl>
+    <w:lvl w:ilvl="5" w:tplc="340A0005" w:tentative="1">
+      <w:start w:val="1"/>
+      <w:numFmt w:val="bullet"/>
+      <w:lvlText w:val=""/>
+      <w:lvlJc w:val="left"/>
+      <w:pPr>
+        <w:ind w:left="4320" w:hanging="360"/>
+      </w:pPr>
+      <w:rPr>
+        <w:rFonts w:ascii="Wingdings" w:hAnsi="Wingdings" w:hint="default"/>
+      </w:rPr>
+    </w:lvl>
+    <w:lvl w:ilvl="6" w:tplc="340A0001" w:tentative="1">
+      <w:start w:val="1"/>
+      <w:numFmt w:val="bullet"/>
+      <w:lvlText w:val=""/>
+      <w:lvlJc w:val="left"/>
+      <w:pPr>
+        <w:ind w:left="5040" w:hanging="360"/>
+      </w:pPr>
+      <w:rPr>
+        <w:rFonts w:ascii="Symbol" w:hAnsi="Symbol" w:hint="default"/>
+      </w:rPr>
+    </w:lvl>
+    <w:lvl w:ilvl="7" w:tplc="340A0003" w:tentative="1">
+      <w:start w:val="1"/>
+      <w:numFmt w:val="bullet"/>
+      <w:lvlText w:val="o"/>
+      <w:lvlJc w:val="left"/>
+      <w:pPr>
+        <w:ind w:left="5760" w:hanging="360"/>
+      </w:pPr>
+      <w:rPr>
+        <w:rFonts w:ascii="Courier New" w:hAnsi="Courier New" w:cs="Courier New" w:hint="default"/>
+      </w:rPr>
+    </w:lvl>
+    <w:lvl w:ilvl="8" w:tplc="340A0005" w:tentative="1">
+      <w:start w:val="1"/>
+      <w:numFmt w:val="bullet"/>
+      <w:lvlText w:val=""/>
+      <w:lvlJc w:val="left"/>
+      <w:pPr>
+        <w:ind w:left="6480" w:hanging="360"/>
+      </w:pPr>
+      <w:rPr>
+        <w:rFonts w:ascii="Wingdings" w:hAnsi="Wingdings" w:hint="default"/>
+      </w:rPr>
+    </w:lvl>
+  </w:abstractNum>
+  <w:num w:numId="1" w16cid:durableId="1333558286">
+    <w:abstractNumId w:val="0"/>
+  </w:num>
+</w:numbering>
 </file>
 
 <file path=word/styles.xml><?xml version="1.0" encoding="utf-8"?>
@@ -454,14 +676,43 @@
   <w:style w:type="paragraph" w:default="1" w:styleId="Normal">
     <w:name w:val="Normal"/>
     <w:qFormat/>
+    <w:rsid w:val="006F1988"/>
+    <w:pPr>
+      <w:spacing w:line="480" w:lineRule="auto"/>
+    </w:pPr>
+    <w:rPr>
+      <w:rFonts w:ascii="Arial" w:hAnsi="Arial"/>
+    </w:rPr>
   </w:style>
-  <w:style w:type="character" w:default="1" w:styleId="DefaultParagraphFont">
+  <w:style w:type="paragraph" w:styleId="Ttulo1">
+    <w:name w:val="heading 1"/>
+    <w:basedOn w:val="Normal"/>
+    <w:next w:val="Normal"/>
+    <w:link w:val="Ttulo1Car"/>
+    <w:uiPriority w:val="9"/>
+    <w:qFormat/>
+    <w:rsid w:val="006F1988"/>
+    <w:pPr>
+      <w:keepNext/>
+      <w:keepLines/>
+      <w:spacing w:before="240" w:after="0"/>
+      <w:jc w:val="center"/>
+      <w:outlineLvl w:val="0"/>
+    </w:pPr>
+    <w:rPr>
+      <w:rFonts w:eastAsiaTheme="majorEastAsia" w:cstheme="majorBidi"/>
+      <w:b/>
+      <w:sz w:val="32"/>
+      <w:szCs w:val="32"/>
+    </w:rPr>
+  </w:style>
+  <w:style w:type="character" w:default="1" w:styleId="Fuentedeprrafopredeter">
     <w:name w:val="Default Paragraph Font"/>
     <w:uiPriority w:val="1"/>
     <w:semiHidden/>
     <w:unhideWhenUsed/>
   </w:style>
-  <w:style w:type="table" w:default="1" w:styleId="TableNormal">
+  <w:style w:type="table" w:default="1" w:styleId="Tablanormal">
     <w:name w:val="Normal Table"/>
     <w:uiPriority w:val="99"/>
     <w:semiHidden/>
@@ -476,15 +727,15 @@
       </w:tblCellMar>
     </w:tblPr>
   </w:style>
-  <w:style w:type="numbering" w:default="1" w:styleId="NoList">
+  <w:style w:type="numbering" w:default="1" w:styleId="Sinlista">
     <w:name w:val="No List"/>
     <w:uiPriority w:val="99"/>
     <w:semiHidden/>
     <w:unhideWhenUsed/>
   </w:style>
-  <w:style w:type="character" w:styleId="Hyperlink">
+  <w:style w:type="character" w:styleId="Hipervnculo">
     <w:name w:val="Hyperlink"/>
-    <w:basedOn w:val="DefaultParagraphFont"/>
+    <w:basedOn w:val="Fuentedeprrafopredeter"/>
     <w:uiPriority w:val="99"/>
     <w:unhideWhenUsed/>
     <w:rsid w:val="009F4637"/>
@@ -493,9 +744,9 @@
       <w:u w:val="single"/>
     </w:rPr>
   </w:style>
-  <w:style w:type="character" w:styleId="UnresolvedMention">
+  <w:style w:type="character" w:styleId="Mencinsinresolver">
     <w:name w:val="Unresolved Mention"/>
-    <w:basedOn w:val="DefaultParagraphFont"/>
+    <w:basedOn w:val="Fuentedeprrafopredeter"/>
     <w:uiPriority w:val="99"/>
     <w:semiHidden/>
     <w:unhideWhenUsed/>
@@ -503,6 +754,30 @@
     <w:rPr>
       <w:color w:val="605E5C"/>
       <w:shd w:val="clear" w:color="auto" w:fill="E1DFDD"/>
+    </w:rPr>
+  </w:style>
+  <w:style w:type="paragraph" w:styleId="Prrafodelista">
+    <w:name w:val="List Paragraph"/>
+    <w:basedOn w:val="Normal"/>
+    <w:uiPriority w:val="34"/>
+    <w:qFormat/>
+    <w:rsid w:val="006F1988"/>
+    <w:pPr>
+      <w:ind w:left="720"/>
+      <w:contextualSpacing/>
+    </w:pPr>
+  </w:style>
+  <w:style w:type="character" w:customStyle="1" w:styleId="Ttulo1Car">
+    <w:name w:val="Título 1 Car"/>
+    <w:basedOn w:val="Fuentedeprrafopredeter"/>
+    <w:link w:val="Ttulo1"/>
+    <w:uiPriority w:val="9"/>
+    <w:rsid w:val="006F1988"/>
+    <w:rPr>
+      <w:rFonts w:ascii="Arial" w:eastAsiaTheme="majorEastAsia" w:hAnsi="Arial" w:cstheme="majorBidi"/>
+      <w:b/>
+      <w:sz w:val="32"/>
+      <w:szCs w:val="32"/>
     </w:rPr>
   </w:style>
 </w:styles>

</xml_diff>